<commit_message>
Update Pajak Hotel dan Laporan Hotel
</commit_message>
<xml_diff>
--- a/public/surat/restoran/surat_pemberitahuan.docx
+++ b/public/surat/restoran/surat_pemberitahuan.docx
@@ -14,13 +14,26 @@
       <w:r>
         <w:t xml:space="preserve">Nama </w:t>
       </w:r>
+      <w:proofErr w:type="spellStart"/>
       <w:proofErr w:type="gramStart"/>
       <w:r>
-        <w:t>Pemilik :</w:t>
+        <w:t>Pemilik</w:t>
+      </w:r>
+      <w:proofErr w:type="spellEnd"/>
+      <w:r>
+        <w:t xml:space="preserve"> :</w:t>
       </w:r>
       <w:proofErr w:type="gramEnd"/>
       <w:r>
-        <w:t xml:space="preserve"> ${nama_pemilik}</w:t>
+        <w:t xml:space="preserve"> ${</w:t>
+      </w:r>
+      <w:proofErr w:type="spellStart"/>
+      <w:r>
+        <w:t>nama_pemilik</w:t>
+      </w:r>
+      <w:proofErr w:type="spellEnd"/>
+      <w:r>
+        <w:t>}</w:t>
       </w:r>
     </w:p>
     <w:p>
@@ -33,7 +46,15 @@
       </w:r>
       <w:proofErr w:type="gramEnd"/>
       <w:r>
-        <w:t xml:space="preserve"> ${nama_usaha}</w:t>
+        <w:t xml:space="preserve"> ${</w:t>
+      </w:r>
+      <w:proofErr w:type="spellStart"/>
+      <w:r>
+        <w:t>nama_usaha</w:t>
+      </w:r>
+      <w:proofErr w:type="spellEnd"/>
+      <w:r>
+        <w:t>}</w:t>
       </w:r>
     </w:p>
     <w:p>
@@ -46,12 +67,25 @@
       </w:r>
       <w:proofErr w:type="gramEnd"/>
       <w:r>
-        <w:t xml:space="preserve"> ${alamat_usaha}</w:t>
+        <w:t xml:space="preserve"> ${</w:t>
+      </w:r>
+      <w:proofErr w:type="spellStart"/>
+      <w:r>
+        <w:t>alamat_usaha</w:t>
+      </w:r>
+      <w:proofErr w:type="spellEnd"/>
+      <w:r>
+        <w:t>}</w:t>
       </w:r>
     </w:p>
     <w:p>
-      <w:r>
-        <w:t xml:space="preserve">Tanggal </w:t>
+      <w:proofErr w:type="spellStart"/>
+      <w:r>
+        <w:t>Tanggal</w:t>
+      </w:r>
+      <w:proofErr w:type="spellEnd"/>
+      <w:r>
+        <w:t xml:space="preserve"> </w:t>
       </w:r>
       <w:proofErr w:type="gramStart"/>
       <w:r>
@@ -64,10 +98,64 @@
       <w:r>
         <w:t>${</w:t>
       </w:r>
+      <w:proofErr w:type="spellStart"/>
       <w:r>
         <w:t>tgl_surat_pemberitahuan</w:t>
       </w:r>
-      <w:r>
+      <w:proofErr w:type="spellEnd"/>
+      <w:r>
+        <w:t>}</w:t>
+      </w:r>
+    </w:p>
+    <w:p>
+      <w:proofErr w:type="spellStart"/>
+      <w:r>
+        <w:t>Jumlah</w:t>
+      </w:r>
+      <w:proofErr w:type="spellEnd"/>
+      <w:r>
+        <w:t xml:space="preserve"> </w:t>
+      </w:r>
+      <w:proofErr w:type="spellStart"/>
+      <w:proofErr w:type="gramStart"/>
+      <w:r>
+        <w:t>Setoran</w:t>
+      </w:r>
+      <w:proofErr w:type="spellEnd"/>
+      <w:r>
+        <w:t xml:space="preserve"> :</w:t>
+      </w:r>
+      <w:proofErr w:type="gramEnd"/>
+      <w:r>
+        <w:t xml:space="preserve"> </w:t>
+      </w:r>
+      <w:r>
+        <w:rPr>
+          <w:b/>
+          <w:bCs/>
+          <w:sz w:val="24"/>
+          <w:szCs w:val="24"/>
+        </w:rPr>
+        <w:t>${</w:t>
+      </w:r>
+      <w:proofErr w:type="spellStart"/>
+      <w:r>
+        <w:rPr>
+          <w:b/>
+          <w:bCs/>
+          <w:sz w:val="24"/>
+          <w:szCs w:val="24"/>
+        </w:rPr>
+        <w:t>jumlah_setoran</w:t>
+      </w:r>
+      <w:proofErr w:type="spellEnd"/>
+      <w:r>
+        <w:rPr>
+          <w:b/>
+          <w:bCs/>
+          <w:sz w:val="24"/>
+          <w:szCs w:val="24"/>
+        </w:rPr>
         <w:t>}</w:t>
       </w:r>
     </w:p>

</xml_diff>